<commit_message>
Add reporting api for some document types
</commit_message>
<xml_diff>
--- a/jsnetwork_project/media/Cover Page Template.docx
+++ b/jsnetwork_project/media/Cover Page Template.docx
@@ -1,10 +1,10 @@
 
 <file path=word/document.xml><?xml version="1.0" encoding="utf-8"?>
-<w:document xmlns:wpc="http://schemas.microsoft.com/office/word/2010/wordprocessingCanvas" xmlns:cx="http://schemas.microsoft.com/office/drawing/2014/chartex" xmlns:cx1="http://schemas.microsoft.com/office/drawing/2015/9/8/chartex" xmlns:cx2="http://schemas.microsoft.com/office/drawing/2015/10/21/chartex" xmlns:cx3="http://schemas.microsoft.com/office/drawing/2016/5/9/chartex" xmlns:cx4="http://schemas.microsoft.com/office/drawing/2016/5/10/chartex" xmlns:cx5="http://schemas.microsoft.com/office/drawing/2016/5/11/chartex" xmlns:cx6="http://schemas.microsoft.com/office/drawing/2016/5/12/chartex" xmlns:cx7="http://schemas.microsoft.com/office/drawing/2016/5/13/chartex" xmlns:cx8="http://schemas.microsoft.com/office/drawing/2016/5/14/chartex" xmlns:mc="http://schemas.openxmlformats.org/markup-compatibility/2006" xmlns:aink="http://schemas.microsoft.com/office/drawing/2016/ink" xmlns:am3d="http://schemas.microsoft.com/office/drawing/2017/model3d" xmlns:o="urn:schemas-microsoft-com:office:office" xmlns:r="http://schemas.openxmlformats.org/officeDocument/2006/relationships" xmlns:m="http://schemas.openxmlformats.org/officeDocument/2006/math" xmlns:v="urn:schemas-microsoft-com:vml" xmlns:wp14="http://schemas.microsoft.com/office/word/2010/wordprocessingDrawing" xmlns:wp="http://schemas.openxmlformats.org/drawingml/2006/wordprocessingDrawing" xmlns:w10="urn:schemas-microsoft-com:office:word" xmlns:w="http://schemas.openxmlformats.org/wordprocessingml/2006/main" xmlns:w14="http://schemas.microsoft.com/office/word/2010/wordml" xmlns:w15="http://schemas.microsoft.com/office/word/2012/wordml" xmlns:w16cid="http://schemas.microsoft.com/office/word/2016/wordml/cid" xmlns:w16se="http://schemas.microsoft.com/office/word/2015/wordml/symex" xmlns:wpg="http://schemas.microsoft.com/office/word/2010/wordprocessingGroup" xmlns:wpi="http://schemas.microsoft.com/office/word/2010/wordprocessingInk" xmlns:wne="http://schemas.microsoft.com/office/word/2006/wordml" xmlns:wps="http://schemas.microsoft.com/office/word/2010/wordprocessingShape" mc:Ignorable="w14 w15 w16se w16cid wp14">
+<w:document xmlns:wpc="http://schemas.microsoft.com/office/word/2010/wordprocessingCanvas" xmlns:cx="http://schemas.microsoft.com/office/drawing/2014/chartex" xmlns:cx1="http://schemas.microsoft.com/office/drawing/2015/9/8/chartex" xmlns:cx2="http://schemas.microsoft.com/office/drawing/2015/10/21/chartex" xmlns:cx3="http://schemas.microsoft.com/office/drawing/2016/5/9/chartex" xmlns:cx4="http://schemas.microsoft.com/office/drawing/2016/5/10/chartex" xmlns:cx5="http://schemas.microsoft.com/office/drawing/2016/5/11/chartex" xmlns:cx6="http://schemas.microsoft.com/office/drawing/2016/5/12/chartex" xmlns:cx7="http://schemas.microsoft.com/office/drawing/2016/5/13/chartex" xmlns:cx8="http://schemas.microsoft.com/office/drawing/2016/5/14/chartex" xmlns:mc="http://schemas.openxmlformats.org/markup-compatibility/2006" xmlns:aink="http://schemas.microsoft.com/office/drawing/2016/ink" xmlns:am3d="http://schemas.microsoft.com/office/drawing/2017/model3d" xmlns:o="urn:schemas-microsoft-com:office:office" xmlns:oel="http://schemas.microsoft.com/office/2019/extlst" xmlns:r="http://schemas.openxmlformats.org/officeDocument/2006/relationships" xmlns:m="http://schemas.openxmlformats.org/officeDocument/2006/math" xmlns:v="urn:schemas-microsoft-com:vml" xmlns:wp14="http://schemas.microsoft.com/office/word/2010/wordprocessingDrawing" xmlns:wp="http://schemas.openxmlformats.org/drawingml/2006/wordprocessingDrawing" xmlns:w10="urn:schemas-microsoft-com:office:word" xmlns:w="http://schemas.openxmlformats.org/wordprocessingml/2006/main" xmlns:w14="http://schemas.microsoft.com/office/word/2010/wordml" xmlns:w15="http://schemas.microsoft.com/office/word/2012/wordml" xmlns:w16cex="http://schemas.microsoft.com/office/word/2018/wordml/cex" xmlns:w16cid="http://schemas.microsoft.com/office/word/2016/wordml/cid" xmlns:w16="http://schemas.microsoft.com/office/word/2018/wordml" xmlns:w16du="http://schemas.microsoft.com/office/word/2023/wordml/word16du" xmlns:w16sdtdh="http://schemas.microsoft.com/office/word/2020/wordml/sdtdatahash" xmlns:w16se="http://schemas.microsoft.com/office/word/2015/wordml/symex" xmlns:wpg="http://schemas.microsoft.com/office/word/2010/wordprocessingGroup" xmlns:wpi="http://schemas.microsoft.com/office/word/2010/wordprocessingInk" xmlns:wne="http://schemas.microsoft.com/office/word/2006/wordml" xmlns:wps="http://schemas.microsoft.com/office/word/2010/wordprocessingShape" mc:Ignorable="w14 w15 w16se w16cid w16 w16cex w16sdtdh w16du wp14">
   <w:body>
     <w:tbl>
       <w:tblPr>
-        <w:tblStyle w:val="TableGrid"/>
+        <w:tblStyle w:val="Tablaconcuadrcula"/>
         <w:tblW w:w="0" w:type="auto"/>
         <w:tblBorders>
           <w:top w:val="none" w:sz="0" w:space="0" w:color="auto"/>
@@ -768,7 +768,21 @@
                 <w:rFonts w:ascii="Lucida Sans Typewriter" w:hAnsi="Lucida Sans Typewriter"/>
                 <w:color w:val="FF7D0A"/>
               </w:rPr>
-              <w:t>:forEach</w:t>
+              <w:t>:for</w:t>
+            </w:r>
+            <w:r>
+              <w:rPr>
+                <w:rFonts w:ascii="Lucida Sans Typewriter" w:hAnsi="Lucida Sans Typewriter"/>
+                <w:color w:val="FF7D0A"/>
+              </w:rPr>
+              <w:t>e</w:t>
+            </w:r>
+            <w:r>
+              <w:rPr>
+                <w:rFonts w:ascii="Lucida Sans Typewriter" w:hAnsi="Lucida Sans Typewriter"/>
+                <w:color w:val="FF7D0A"/>
+              </w:rPr>
+              <w:t>ach</w:t>
             </w:r>
             <w:r>
               <w:rPr>
@@ -1025,6 +1039,7 @@
         </w:rPr>
         <w:fldChar w:fldCharType="separate"/>
       </w:r>
+      <w:proofErr w:type="gramStart"/>
       <w:r>
         <w:rPr>
           <w:rFonts w:ascii="Lucida Sans Typewriter" w:hAnsi="Lucida Sans Typewriter"/>
@@ -1038,6 +1053,7 @@
         </w:rPr>
         <w:t>:forEach</w:t>
       </w:r>
+      <w:proofErr w:type="gramEnd"/>
       <w:r>
         <w:rPr>
           <w:rFonts w:ascii="Lucida Sans Typewriter" w:hAnsi="Lucida Sans Typewriter"/>
@@ -1104,7 +1120,23 @@
           <w:rFonts w:ascii="Lucida Sans Typewriter" w:hAnsi="Lucida Sans Typewriter"/>
           <w:color w:val="0000FF"/>
         </w:rPr>
-        <w:t>=NOW()</w:t>
+        <w:t>=</w:t>
+      </w:r>
+      <w:proofErr w:type="gramStart"/>
+      <w:r>
+        <w:rPr>
+          <w:rFonts w:ascii="Lucida Sans Typewriter" w:hAnsi="Lucida Sans Typewriter"/>
+          <w:color w:val="0000FF"/>
+        </w:rPr>
+        <w:t>NOW(</w:t>
+      </w:r>
+      <w:proofErr w:type="gramEnd"/>
+      <w:r>
+        <w:rPr>
+          <w:rFonts w:ascii="Lucida Sans Typewriter" w:hAnsi="Lucida Sans Typewriter"/>
+          <w:color w:val="0000FF"/>
+        </w:rPr>
+        <w:t>)</w:t>
       </w:r>
       <w:r>
         <w:rPr>
@@ -1208,7 +1240,7 @@
 </file>
 
 <file path=word/endnotes.xml><?xml version="1.0" encoding="utf-8"?>
-<w:endnotes xmlns:wpc="http://schemas.microsoft.com/office/word/2010/wordprocessingCanvas" xmlns:cx="http://schemas.microsoft.com/office/drawing/2014/chartex" xmlns:cx1="http://schemas.microsoft.com/office/drawing/2015/9/8/chartex" xmlns:cx2="http://schemas.microsoft.com/office/drawing/2015/10/21/chartex" xmlns:cx3="http://schemas.microsoft.com/office/drawing/2016/5/9/chartex" xmlns:cx4="http://schemas.microsoft.com/office/drawing/2016/5/10/chartex" xmlns:cx5="http://schemas.microsoft.com/office/drawing/2016/5/11/chartex" xmlns:cx6="http://schemas.microsoft.com/office/drawing/2016/5/12/chartex" xmlns:cx7="http://schemas.microsoft.com/office/drawing/2016/5/13/chartex" xmlns:cx8="http://schemas.microsoft.com/office/drawing/2016/5/14/chartex" xmlns:mc="http://schemas.openxmlformats.org/markup-compatibility/2006" xmlns:aink="http://schemas.microsoft.com/office/drawing/2016/ink" xmlns:am3d="http://schemas.microsoft.com/office/drawing/2017/model3d" xmlns:o="urn:schemas-microsoft-com:office:office" xmlns:r="http://schemas.openxmlformats.org/officeDocument/2006/relationships" xmlns:m="http://schemas.openxmlformats.org/officeDocument/2006/math" xmlns:v="urn:schemas-microsoft-com:vml" xmlns:wp14="http://schemas.microsoft.com/office/word/2010/wordprocessingDrawing" xmlns:wp="http://schemas.openxmlformats.org/drawingml/2006/wordprocessingDrawing" xmlns:w10="urn:schemas-microsoft-com:office:word" xmlns:w="http://schemas.openxmlformats.org/wordprocessingml/2006/main" xmlns:w14="http://schemas.microsoft.com/office/word/2010/wordml" xmlns:w15="http://schemas.microsoft.com/office/word/2012/wordml" xmlns:w16cid="http://schemas.microsoft.com/office/word/2016/wordml/cid" xmlns:w16se="http://schemas.microsoft.com/office/word/2015/wordml/symex" xmlns:wpg="http://schemas.microsoft.com/office/word/2010/wordprocessingGroup" xmlns:wpi="http://schemas.microsoft.com/office/word/2010/wordprocessingInk" xmlns:wne="http://schemas.microsoft.com/office/word/2006/wordml" xmlns:wps="http://schemas.microsoft.com/office/word/2010/wordprocessingShape" mc:Ignorable="w14 w15 w16se w16cid wp14">
+<w:endnotes xmlns:wpc="http://schemas.microsoft.com/office/word/2010/wordprocessingCanvas" xmlns:cx="http://schemas.microsoft.com/office/drawing/2014/chartex" xmlns:cx1="http://schemas.microsoft.com/office/drawing/2015/9/8/chartex" xmlns:cx2="http://schemas.microsoft.com/office/drawing/2015/10/21/chartex" xmlns:cx3="http://schemas.microsoft.com/office/drawing/2016/5/9/chartex" xmlns:cx4="http://schemas.microsoft.com/office/drawing/2016/5/10/chartex" xmlns:cx5="http://schemas.microsoft.com/office/drawing/2016/5/11/chartex" xmlns:cx6="http://schemas.microsoft.com/office/drawing/2016/5/12/chartex" xmlns:cx7="http://schemas.microsoft.com/office/drawing/2016/5/13/chartex" xmlns:cx8="http://schemas.microsoft.com/office/drawing/2016/5/14/chartex" xmlns:mc="http://schemas.openxmlformats.org/markup-compatibility/2006" xmlns:aink="http://schemas.microsoft.com/office/drawing/2016/ink" xmlns:am3d="http://schemas.microsoft.com/office/drawing/2017/model3d" xmlns:o="urn:schemas-microsoft-com:office:office" xmlns:oel="http://schemas.microsoft.com/office/2019/extlst" xmlns:r="http://schemas.openxmlformats.org/officeDocument/2006/relationships" xmlns:m="http://schemas.openxmlformats.org/officeDocument/2006/math" xmlns:v="urn:schemas-microsoft-com:vml" xmlns:wp14="http://schemas.microsoft.com/office/word/2010/wordprocessingDrawing" xmlns:wp="http://schemas.openxmlformats.org/drawingml/2006/wordprocessingDrawing" xmlns:w10="urn:schemas-microsoft-com:office:word" xmlns:w="http://schemas.openxmlformats.org/wordprocessingml/2006/main" xmlns:w14="http://schemas.microsoft.com/office/word/2010/wordml" xmlns:w15="http://schemas.microsoft.com/office/word/2012/wordml" xmlns:w16cex="http://schemas.microsoft.com/office/word/2018/wordml/cex" xmlns:w16cid="http://schemas.microsoft.com/office/word/2016/wordml/cid" xmlns:w16="http://schemas.microsoft.com/office/word/2018/wordml" xmlns:w16du="http://schemas.microsoft.com/office/word/2023/wordml/word16du" xmlns:w16sdtdh="http://schemas.microsoft.com/office/word/2020/wordml/sdtdatahash" xmlns:w16se="http://schemas.microsoft.com/office/word/2015/wordml/symex" xmlns:wpg="http://schemas.microsoft.com/office/word/2010/wordprocessingGroup" xmlns:wpi="http://schemas.microsoft.com/office/word/2010/wordprocessingInk" xmlns:wne="http://schemas.microsoft.com/office/word/2006/wordml" xmlns:wps="http://schemas.microsoft.com/office/word/2010/wordprocessingShape" mc:Ignorable="w14 w15 w16se w16cid w16 w16cex w16sdtdh w16du wp14">
   <w:endnote w:type="separator" w:id="-1">
     <w:p>
       <w:pPr>
@@ -1233,37 +1265,37 @@
 </file>
 
 <file path=word/footer1.xml><?xml version="1.0" encoding="utf-8"?>
-<w:ftr xmlns:wpc="http://schemas.microsoft.com/office/word/2010/wordprocessingCanvas" xmlns:cx="http://schemas.microsoft.com/office/drawing/2014/chartex" xmlns:cx1="http://schemas.microsoft.com/office/drawing/2015/9/8/chartex" xmlns:cx2="http://schemas.microsoft.com/office/drawing/2015/10/21/chartex" xmlns:cx3="http://schemas.microsoft.com/office/drawing/2016/5/9/chartex" xmlns:cx4="http://schemas.microsoft.com/office/drawing/2016/5/10/chartex" xmlns:cx5="http://schemas.microsoft.com/office/drawing/2016/5/11/chartex" xmlns:cx6="http://schemas.microsoft.com/office/drawing/2016/5/12/chartex" xmlns:cx7="http://schemas.microsoft.com/office/drawing/2016/5/13/chartex" xmlns:cx8="http://schemas.microsoft.com/office/drawing/2016/5/14/chartex" xmlns:mc="http://schemas.openxmlformats.org/markup-compatibility/2006" xmlns:aink="http://schemas.microsoft.com/office/drawing/2016/ink" xmlns:am3d="http://schemas.microsoft.com/office/drawing/2017/model3d" xmlns:o="urn:schemas-microsoft-com:office:office" xmlns:r="http://schemas.openxmlformats.org/officeDocument/2006/relationships" xmlns:m="http://schemas.openxmlformats.org/officeDocument/2006/math" xmlns:v="urn:schemas-microsoft-com:vml" xmlns:wp14="http://schemas.microsoft.com/office/word/2010/wordprocessingDrawing" xmlns:wp="http://schemas.openxmlformats.org/drawingml/2006/wordprocessingDrawing" xmlns:w10="urn:schemas-microsoft-com:office:word" xmlns:w="http://schemas.openxmlformats.org/wordprocessingml/2006/main" xmlns:w14="http://schemas.microsoft.com/office/word/2010/wordml" xmlns:w15="http://schemas.microsoft.com/office/word/2012/wordml" xmlns:w16cid="http://schemas.microsoft.com/office/word/2016/wordml/cid" xmlns:w16se="http://schemas.microsoft.com/office/word/2015/wordml/symex" xmlns:wpg="http://schemas.microsoft.com/office/word/2010/wordprocessingGroup" xmlns:wpi="http://schemas.microsoft.com/office/word/2010/wordprocessingInk" xmlns:wne="http://schemas.microsoft.com/office/word/2006/wordml" xmlns:wps="http://schemas.microsoft.com/office/word/2010/wordprocessingShape" mc:Ignorable="w14 w15 w16se w16cid wp14">
+<w:ftr xmlns:wpc="http://schemas.microsoft.com/office/word/2010/wordprocessingCanvas" xmlns:cx="http://schemas.microsoft.com/office/drawing/2014/chartex" xmlns:cx1="http://schemas.microsoft.com/office/drawing/2015/9/8/chartex" xmlns:cx2="http://schemas.microsoft.com/office/drawing/2015/10/21/chartex" xmlns:cx3="http://schemas.microsoft.com/office/drawing/2016/5/9/chartex" xmlns:cx4="http://schemas.microsoft.com/office/drawing/2016/5/10/chartex" xmlns:cx5="http://schemas.microsoft.com/office/drawing/2016/5/11/chartex" xmlns:cx6="http://schemas.microsoft.com/office/drawing/2016/5/12/chartex" xmlns:cx7="http://schemas.microsoft.com/office/drawing/2016/5/13/chartex" xmlns:cx8="http://schemas.microsoft.com/office/drawing/2016/5/14/chartex" xmlns:mc="http://schemas.openxmlformats.org/markup-compatibility/2006" xmlns:aink="http://schemas.microsoft.com/office/drawing/2016/ink" xmlns:am3d="http://schemas.microsoft.com/office/drawing/2017/model3d" xmlns:o="urn:schemas-microsoft-com:office:office" xmlns:oel="http://schemas.microsoft.com/office/2019/extlst" xmlns:r="http://schemas.openxmlformats.org/officeDocument/2006/relationships" xmlns:m="http://schemas.openxmlformats.org/officeDocument/2006/math" xmlns:v="urn:schemas-microsoft-com:vml" xmlns:wp14="http://schemas.microsoft.com/office/word/2010/wordprocessingDrawing" xmlns:wp="http://schemas.openxmlformats.org/drawingml/2006/wordprocessingDrawing" xmlns:w10="urn:schemas-microsoft-com:office:word" xmlns:w="http://schemas.openxmlformats.org/wordprocessingml/2006/main" xmlns:w14="http://schemas.microsoft.com/office/word/2010/wordml" xmlns:w15="http://schemas.microsoft.com/office/word/2012/wordml" xmlns:w16cex="http://schemas.microsoft.com/office/word/2018/wordml/cex" xmlns:w16cid="http://schemas.microsoft.com/office/word/2016/wordml/cid" xmlns:w16="http://schemas.microsoft.com/office/word/2018/wordml" xmlns:w16du="http://schemas.microsoft.com/office/word/2023/wordml/word16du" xmlns:w16sdtdh="http://schemas.microsoft.com/office/word/2020/wordml/sdtdatahash" xmlns:w16se="http://schemas.microsoft.com/office/word/2015/wordml/symex" xmlns:wpg="http://schemas.microsoft.com/office/word/2010/wordprocessingGroup" xmlns:wpi="http://schemas.microsoft.com/office/word/2010/wordprocessingInk" xmlns:wne="http://schemas.microsoft.com/office/word/2006/wordml" xmlns:wps="http://schemas.microsoft.com/office/word/2010/wordprocessingShape" mc:Ignorable="w14 w15 w16se w16cid w16 w16cex w16sdtdh w16du wp14">
   <w:p>
     <w:pPr>
-      <w:pStyle w:val="Footer"/>
+      <w:pStyle w:val="Piedepgina"/>
     </w:pPr>
   </w:p>
 </w:ftr>
 </file>
 
 <file path=word/footer2.xml><?xml version="1.0" encoding="utf-8"?>
-<w:ftr xmlns:wpc="http://schemas.microsoft.com/office/word/2010/wordprocessingCanvas" xmlns:cx="http://schemas.microsoft.com/office/drawing/2014/chartex" xmlns:cx1="http://schemas.microsoft.com/office/drawing/2015/9/8/chartex" xmlns:cx2="http://schemas.microsoft.com/office/drawing/2015/10/21/chartex" xmlns:cx3="http://schemas.microsoft.com/office/drawing/2016/5/9/chartex" xmlns:cx4="http://schemas.microsoft.com/office/drawing/2016/5/10/chartex" xmlns:cx5="http://schemas.microsoft.com/office/drawing/2016/5/11/chartex" xmlns:cx6="http://schemas.microsoft.com/office/drawing/2016/5/12/chartex" xmlns:cx7="http://schemas.microsoft.com/office/drawing/2016/5/13/chartex" xmlns:cx8="http://schemas.microsoft.com/office/drawing/2016/5/14/chartex" xmlns:mc="http://schemas.openxmlformats.org/markup-compatibility/2006" xmlns:aink="http://schemas.microsoft.com/office/drawing/2016/ink" xmlns:am3d="http://schemas.microsoft.com/office/drawing/2017/model3d" xmlns:o="urn:schemas-microsoft-com:office:office" xmlns:r="http://schemas.openxmlformats.org/officeDocument/2006/relationships" xmlns:m="http://schemas.openxmlformats.org/officeDocument/2006/math" xmlns:v="urn:schemas-microsoft-com:vml" xmlns:wp14="http://schemas.microsoft.com/office/word/2010/wordprocessingDrawing" xmlns:wp="http://schemas.openxmlformats.org/drawingml/2006/wordprocessingDrawing" xmlns:w10="urn:schemas-microsoft-com:office:word" xmlns:w="http://schemas.openxmlformats.org/wordprocessingml/2006/main" xmlns:w14="http://schemas.microsoft.com/office/word/2010/wordml" xmlns:w15="http://schemas.microsoft.com/office/word/2012/wordml" xmlns:w16cid="http://schemas.microsoft.com/office/word/2016/wordml/cid" xmlns:w16se="http://schemas.microsoft.com/office/word/2015/wordml/symex" xmlns:wpg="http://schemas.microsoft.com/office/word/2010/wordprocessingGroup" xmlns:wpi="http://schemas.microsoft.com/office/word/2010/wordprocessingInk" xmlns:wne="http://schemas.microsoft.com/office/word/2006/wordml" xmlns:wps="http://schemas.microsoft.com/office/word/2010/wordprocessingShape" mc:Ignorable="w14 w15 w16se w16cid wp14">
+<w:ftr xmlns:wpc="http://schemas.microsoft.com/office/word/2010/wordprocessingCanvas" xmlns:cx="http://schemas.microsoft.com/office/drawing/2014/chartex" xmlns:cx1="http://schemas.microsoft.com/office/drawing/2015/9/8/chartex" xmlns:cx2="http://schemas.microsoft.com/office/drawing/2015/10/21/chartex" xmlns:cx3="http://schemas.microsoft.com/office/drawing/2016/5/9/chartex" xmlns:cx4="http://schemas.microsoft.com/office/drawing/2016/5/10/chartex" xmlns:cx5="http://schemas.microsoft.com/office/drawing/2016/5/11/chartex" xmlns:cx6="http://schemas.microsoft.com/office/drawing/2016/5/12/chartex" xmlns:cx7="http://schemas.microsoft.com/office/drawing/2016/5/13/chartex" xmlns:cx8="http://schemas.microsoft.com/office/drawing/2016/5/14/chartex" xmlns:mc="http://schemas.openxmlformats.org/markup-compatibility/2006" xmlns:aink="http://schemas.microsoft.com/office/drawing/2016/ink" xmlns:am3d="http://schemas.microsoft.com/office/drawing/2017/model3d" xmlns:o="urn:schemas-microsoft-com:office:office" xmlns:oel="http://schemas.microsoft.com/office/2019/extlst" xmlns:r="http://schemas.openxmlformats.org/officeDocument/2006/relationships" xmlns:m="http://schemas.openxmlformats.org/officeDocument/2006/math" xmlns:v="urn:schemas-microsoft-com:vml" xmlns:wp14="http://schemas.microsoft.com/office/word/2010/wordprocessingDrawing" xmlns:wp="http://schemas.openxmlformats.org/drawingml/2006/wordprocessingDrawing" xmlns:w10="urn:schemas-microsoft-com:office:word" xmlns:w="http://schemas.openxmlformats.org/wordprocessingml/2006/main" xmlns:w14="http://schemas.microsoft.com/office/word/2010/wordml" xmlns:w15="http://schemas.microsoft.com/office/word/2012/wordml" xmlns:w16cex="http://schemas.microsoft.com/office/word/2018/wordml/cex" xmlns:w16cid="http://schemas.microsoft.com/office/word/2016/wordml/cid" xmlns:w16="http://schemas.microsoft.com/office/word/2018/wordml" xmlns:w16du="http://schemas.microsoft.com/office/word/2023/wordml/word16du" xmlns:w16sdtdh="http://schemas.microsoft.com/office/word/2020/wordml/sdtdatahash" xmlns:w16se="http://schemas.microsoft.com/office/word/2015/wordml/symex" xmlns:wpg="http://schemas.microsoft.com/office/word/2010/wordprocessingGroup" xmlns:wpi="http://schemas.microsoft.com/office/word/2010/wordprocessingInk" xmlns:wne="http://schemas.microsoft.com/office/word/2006/wordml" xmlns:wps="http://schemas.microsoft.com/office/word/2010/wordprocessingShape" mc:Ignorable="w14 w15 w16se w16cid w16 w16cex w16sdtdh w16du wp14">
   <w:p>
     <w:pPr>
-      <w:pStyle w:val="Footer"/>
+      <w:pStyle w:val="Piedepgina"/>
     </w:pPr>
   </w:p>
 </w:ftr>
 </file>
 
 <file path=word/footer3.xml><?xml version="1.0" encoding="utf-8"?>
-<w:ftr xmlns:wpc="http://schemas.microsoft.com/office/word/2010/wordprocessingCanvas" xmlns:cx="http://schemas.microsoft.com/office/drawing/2014/chartex" xmlns:cx1="http://schemas.microsoft.com/office/drawing/2015/9/8/chartex" xmlns:cx2="http://schemas.microsoft.com/office/drawing/2015/10/21/chartex" xmlns:cx3="http://schemas.microsoft.com/office/drawing/2016/5/9/chartex" xmlns:cx4="http://schemas.microsoft.com/office/drawing/2016/5/10/chartex" xmlns:cx5="http://schemas.microsoft.com/office/drawing/2016/5/11/chartex" xmlns:cx6="http://schemas.microsoft.com/office/drawing/2016/5/12/chartex" xmlns:cx7="http://schemas.microsoft.com/office/drawing/2016/5/13/chartex" xmlns:cx8="http://schemas.microsoft.com/office/drawing/2016/5/14/chartex" xmlns:mc="http://schemas.openxmlformats.org/markup-compatibility/2006" xmlns:aink="http://schemas.microsoft.com/office/drawing/2016/ink" xmlns:am3d="http://schemas.microsoft.com/office/drawing/2017/model3d" xmlns:o="urn:schemas-microsoft-com:office:office" xmlns:r="http://schemas.openxmlformats.org/officeDocument/2006/relationships" xmlns:m="http://schemas.openxmlformats.org/officeDocument/2006/math" xmlns:v="urn:schemas-microsoft-com:vml" xmlns:wp14="http://schemas.microsoft.com/office/word/2010/wordprocessingDrawing" xmlns:wp="http://schemas.openxmlformats.org/drawingml/2006/wordprocessingDrawing" xmlns:w10="urn:schemas-microsoft-com:office:word" xmlns:w="http://schemas.openxmlformats.org/wordprocessingml/2006/main" xmlns:w14="http://schemas.microsoft.com/office/word/2010/wordml" xmlns:w15="http://schemas.microsoft.com/office/word/2012/wordml" xmlns:w16cid="http://schemas.microsoft.com/office/word/2016/wordml/cid" xmlns:w16se="http://schemas.microsoft.com/office/word/2015/wordml/symex" xmlns:wpg="http://schemas.microsoft.com/office/word/2010/wordprocessingGroup" xmlns:wpi="http://schemas.microsoft.com/office/word/2010/wordprocessingInk" xmlns:wne="http://schemas.microsoft.com/office/word/2006/wordml" xmlns:wps="http://schemas.microsoft.com/office/word/2010/wordprocessingShape" mc:Ignorable="w14 w15 w16se w16cid wp14">
+<w:ftr xmlns:wpc="http://schemas.microsoft.com/office/word/2010/wordprocessingCanvas" xmlns:cx="http://schemas.microsoft.com/office/drawing/2014/chartex" xmlns:cx1="http://schemas.microsoft.com/office/drawing/2015/9/8/chartex" xmlns:cx2="http://schemas.microsoft.com/office/drawing/2015/10/21/chartex" xmlns:cx3="http://schemas.microsoft.com/office/drawing/2016/5/9/chartex" xmlns:cx4="http://schemas.microsoft.com/office/drawing/2016/5/10/chartex" xmlns:cx5="http://schemas.microsoft.com/office/drawing/2016/5/11/chartex" xmlns:cx6="http://schemas.microsoft.com/office/drawing/2016/5/12/chartex" xmlns:cx7="http://schemas.microsoft.com/office/drawing/2016/5/13/chartex" xmlns:cx8="http://schemas.microsoft.com/office/drawing/2016/5/14/chartex" xmlns:mc="http://schemas.openxmlformats.org/markup-compatibility/2006" xmlns:aink="http://schemas.microsoft.com/office/drawing/2016/ink" xmlns:am3d="http://schemas.microsoft.com/office/drawing/2017/model3d" xmlns:o="urn:schemas-microsoft-com:office:office" xmlns:oel="http://schemas.microsoft.com/office/2019/extlst" xmlns:r="http://schemas.openxmlformats.org/officeDocument/2006/relationships" xmlns:m="http://schemas.openxmlformats.org/officeDocument/2006/math" xmlns:v="urn:schemas-microsoft-com:vml" xmlns:wp14="http://schemas.microsoft.com/office/word/2010/wordprocessingDrawing" xmlns:wp="http://schemas.openxmlformats.org/drawingml/2006/wordprocessingDrawing" xmlns:w10="urn:schemas-microsoft-com:office:word" xmlns:w="http://schemas.openxmlformats.org/wordprocessingml/2006/main" xmlns:w14="http://schemas.microsoft.com/office/word/2010/wordml" xmlns:w15="http://schemas.microsoft.com/office/word/2012/wordml" xmlns:w16cex="http://schemas.microsoft.com/office/word/2018/wordml/cex" xmlns:w16cid="http://schemas.microsoft.com/office/word/2016/wordml/cid" xmlns:w16="http://schemas.microsoft.com/office/word/2018/wordml" xmlns:w16du="http://schemas.microsoft.com/office/word/2023/wordml/word16du" xmlns:w16sdtdh="http://schemas.microsoft.com/office/word/2020/wordml/sdtdatahash" xmlns:w16se="http://schemas.microsoft.com/office/word/2015/wordml/symex" xmlns:wpg="http://schemas.microsoft.com/office/word/2010/wordprocessingGroup" xmlns:wpi="http://schemas.microsoft.com/office/word/2010/wordprocessingInk" xmlns:wne="http://schemas.microsoft.com/office/word/2006/wordml" xmlns:wps="http://schemas.microsoft.com/office/word/2010/wordprocessingShape" mc:Ignorable="w14 w15 w16se w16cid w16 w16cex w16sdtdh w16du wp14">
   <w:p>
     <w:pPr>
-      <w:pStyle w:val="Footer"/>
+      <w:pStyle w:val="Piedepgina"/>
     </w:pPr>
   </w:p>
 </w:ftr>
 </file>
 
 <file path=word/footnotes.xml><?xml version="1.0" encoding="utf-8"?>
-<w:footnotes xmlns:wpc="http://schemas.microsoft.com/office/word/2010/wordprocessingCanvas" xmlns:cx="http://schemas.microsoft.com/office/drawing/2014/chartex" xmlns:cx1="http://schemas.microsoft.com/office/drawing/2015/9/8/chartex" xmlns:cx2="http://schemas.microsoft.com/office/drawing/2015/10/21/chartex" xmlns:cx3="http://schemas.microsoft.com/office/drawing/2016/5/9/chartex" xmlns:cx4="http://schemas.microsoft.com/office/drawing/2016/5/10/chartex" xmlns:cx5="http://schemas.microsoft.com/office/drawing/2016/5/11/chartex" xmlns:cx6="http://schemas.microsoft.com/office/drawing/2016/5/12/chartex" xmlns:cx7="http://schemas.microsoft.com/office/drawing/2016/5/13/chartex" xmlns:cx8="http://schemas.microsoft.com/office/drawing/2016/5/14/chartex" xmlns:mc="http://schemas.openxmlformats.org/markup-compatibility/2006" xmlns:aink="http://schemas.microsoft.com/office/drawing/2016/ink" xmlns:am3d="http://schemas.microsoft.com/office/drawing/2017/model3d" xmlns:o="urn:schemas-microsoft-com:office:office" xmlns:r="http://schemas.openxmlformats.org/officeDocument/2006/relationships" xmlns:m="http://schemas.openxmlformats.org/officeDocument/2006/math" xmlns:v="urn:schemas-microsoft-com:vml" xmlns:wp14="http://schemas.microsoft.com/office/word/2010/wordprocessingDrawing" xmlns:wp="http://schemas.openxmlformats.org/drawingml/2006/wordprocessingDrawing" xmlns:w10="urn:schemas-microsoft-com:office:word" xmlns:w="http://schemas.openxmlformats.org/wordprocessingml/2006/main" xmlns:w14="http://schemas.microsoft.com/office/word/2010/wordml" xmlns:w15="http://schemas.microsoft.com/office/word/2012/wordml" xmlns:w16cid="http://schemas.microsoft.com/office/word/2016/wordml/cid" xmlns:w16se="http://schemas.microsoft.com/office/word/2015/wordml/symex" xmlns:wpg="http://schemas.microsoft.com/office/word/2010/wordprocessingGroup" xmlns:wpi="http://schemas.microsoft.com/office/word/2010/wordprocessingInk" xmlns:wne="http://schemas.microsoft.com/office/word/2006/wordml" xmlns:wps="http://schemas.microsoft.com/office/word/2010/wordprocessingShape" mc:Ignorable="w14 w15 w16se w16cid wp14">
+<w:footnotes xmlns:wpc="http://schemas.microsoft.com/office/word/2010/wordprocessingCanvas" xmlns:cx="http://schemas.microsoft.com/office/drawing/2014/chartex" xmlns:cx1="http://schemas.microsoft.com/office/drawing/2015/9/8/chartex" xmlns:cx2="http://schemas.microsoft.com/office/drawing/2015/10/21/chartex" xmlns:cx3="http://schemas.microsoft.com/office/drawing/2016/5/9/chartex" xmlns:cx4="http://schemas.microsoft.com/office/drawing/2016/5/10/chartex" xmlns:cx5="http://schemas.microsoft.com/office/drawing/2016/5/11/chartex" xmlns:cx6="http://schemas.microsoft.com/office/drawing/2016/5/12/chartex" xmlns:cx7="http://schemas.microsoft.com/office/drawing/2016/5/13/chartex" xmlns:cx8="http://schemas.microsoft.com/office/drawing/2016/5/14/chartex" xmlns:mc="http://schemas.openxmlformats.org/markup-compatibility/2006" xmlns:aink="http://schemas.microsoft.com/office/drawing/2016/ink" xmlns:am3d="http://schemas.microsoft.com/office/drawing/2017/model3d" xmlns:o="urn:schemas-microsoft-com:office:office" xmlns:oel="http://schemas.microsoft.com/office/2019/extlst" xmlns:r="http://schemas.openxmlformats.org/officeDocument/2006/relationships" xmlns:m="http://schemas.openxmlformats.org/officeDocument/2006/math" xmlns:v="urn:schemas-microsoft-com:vml" xmlns:wp14="http://schemas.microsoft.com/office/word/2010/wordprocessingDrawing" xmlns:wp="http://schemas.openxmlformats.org/drawingml/2006/wordprocessingDrawing" xmlns:w10="urn:schemas-microsoft-com:office:word" xmlns:w="http://schemas.openxmlformats.org/wordprocessingml/2006/main" xmlns:w14="http://schemas.microsoft.com/office/word/2010/wordml" xmlns:w15="http://schemas.microsoft.com/office/word/2012/wordml" xmlns:w16cex="http://schemas.microsoft.com/office/word/2018/wordml/cex" xmlns:w16cid="http://schemas.microsoft.com/office/word/2016/wordml/cid" xmlns:w16="http://schemas.microsoft.com/office/word/2018/wordml" xmlns:w16du="http://schemas.microsoft.com/office/word/2023/wordml/word16du" xmlns:w16sdtdh="http://schemas.microsoft.com/office/word/2020/wordml/sdtdatahash" xmlns:w16se="http://schemas.microsoft.com/office/word/2015/wordml/symex" xmlns:wpg="http://schemas.microsoft.com/office/word/2010/wordprocessingGroup" xmlns:wpi="http://schemas.microsoft.com/office/word/2010/wordprocessingInk" xmlns:wne="http://schemas.microsoft.com/office/word/2006/wordml" xmlns:wps="http://schemas.microsoft.com/office/word/2010/wordprocessingShape" mc:Ignorable="w14 w15 w16se w16cid w16 w16cex w16sdtdh w16du wp14">
   <w:footnote w:type="separator" w:id="-1">
     <w:p>
       <w:pPr>
@@ -1288,20 +1320,20 @@
 </file>
 
 <file path=word/header1.xml><?xml version="1.0" encoding="utf-8"?>
-<w:hdr xmlns:wpc="http://schemas.microsoft.com/office/word/2010/wordprocessingCanvas" xmlns:cx="http://schemas.microsoft.com/office/drawing/2014/chartex" xmlns:cx1="http://schemas.microsoft.com/office/drawing/2015/9/8/chartex" xmlns:cx2="http://schemas.microsoft.com/office/drawing/2015/10/21/chartex" xmlns:cx3="http://schemas.microsoft.com/office/drawing/2016/5/9/chartex" xmlns:cx4="http://schemas.microsoft.com/office/drawing/2016/5/10/chartex" xmlns:cx5="http://schemas.microsoft.com/office/drawing/2016/5/11/chartex" xmlns:cx6="http://schemas.microsoft.com/office/drawing/2016/5/12/chartex" xmlns:cx7="http://schemas.microsoft.com/office/drawing/2016/5/13/chartex" xmlns:cx8="http://schemas.microsoft.com/office/drawing/2016/5/14/chartex" xmlns:mc="http://schemas.openxmlformats.org/markup-compatibility/2006" xmlns:aink="http://schemas.microsoft.com/office/drawing/2016/ink" xmlns:am3d="http://schemas.microsoft.com/office/drawing/2017/model3d" xmlns:o="urn:schemas-microsoft-com:office:office" xmlns:r="http://schemas.openxmlformats.org/officeDocument/2006/relationships" xmlns:m="http://schemas.openxmlformats.org/officeDocument/2006/math" xmlns:v="urn:schemas-microsoft-com:vml" xmlns:wp14="http://schemas.microsoft.com/office/word/2010/wordprocessingDrawing" xmlns:wp="http://schemas.openxmlformats.org/drawingml/2006/wordprocessingDrawing" xmlns:w10="urn:schemas-microsoft-com:office:word" xmlns:w="http://schemas.openxmlformats.org/wordprocessingml/2006/main" xmlns:w14="http://schemas.microsoft.com/office/word/2010/wordml" xmlns:w15="http://schemas.microsoft.com/office/word/2012/wordml" xmlns:w16cid="http://schemas.microsoft.com/office/word/2016/wordml/cid" xmlns:w16se="http://schemas.microsoft.com/office/word/2015/wordml/symex" xmlns:wpg="http://schemas.microsoft.com/office/word/2010/wordprocessingGroup" xmlns:wpi="http://schemas.microsoft.com/office/word/2010/wordprocessingInk" xmlns:wne="http://schemas.microsoft.com/office/word/2006/wordml" xmlns:wps="http://schemas.microsoft.com/office/word/2010/wordprocessingShape" mc:Ignorable="w14 w15 w16se w16cid wp14">
+<w:hdr xmlns:wpc="http://schemas.microsoft.com/office/word/2010/wordprocessingCanvas" xmlns:cx="http://schemas.microsoft.com/office/drawing/2014/chartex" xmlns:cx1="http://schemas.microsoft.com/office/drawing/2015/9/8/chartex" xmlns:cx2="http://schemas.microsoft.com/office/drawing/2015/10/21/chartex" xmlns:cx3="http://schemas.microsoft.com/office/drawing/2016/5/9/chartex" xmlns:cx4="http://schemas.microsoft.com/office/drawing/2016/5/10/chartex" xmlns:cx5="http://schemas.microsoft.com/office/drawing/2016/5/11/chartex" xmlns:cx6="http://schemas.microsoft.com/office/drawing/2016/5/12/chartex" xmlns:cx7="http://schemas.microsoft.com/office/drawing/2016/5/13/chartex" xmlns:cx8="http://schemas.microsoft.com/office/drawing/2016/5/14/chartex" xmlns:mc="http://schemas.openxmlformats.org/markup-compatibility/2006" xmlns:aink="http://schemas.microsoft.com/office/drawing/2016/ink" xmlns:am3d="http://schemas.microsoft.com/office/drawing/2017/model3d" xmlns:o="urn:schemas-microsoft-com:office:office" xmlns:oel="http://schemas.microsoft.com/office/2019/extlst" xmlns:r="http://schemas.openxmlformats.org/officeDocument/2006/relationships" xmlns:m="http://schemas.openxmlformats.org/officeDocument/2006/math" xmlns:v="urn:schemas-microsoft-com:vml" xmlns:wp14="http://schemas.microsoft.com/office/word/2010/wordprocessingDrawing" xmlns:wp="http://schemas.openxmlformats.org/drawingml/2006/wordprocessingDrawing" xmlns:w10="urn:schemas-microsoft-com:office:word" xmlns:w="http://schemas.openxmlformats.org/wordprocessingml/2006/main" xmlns:w14="http://schemas.microsoft.com/office/word/2010/wordml" xmlns:w15="http://schemas.microsoft.com/office/word/2012/wordml" xmlns:w16cex="http://schemas.microsoft.com/office/word/2018/wordml/cex" xmlns:w16cid="http://schemas.microsoft.com/office/word/2016/wordml/cid" xmlns:w16="http://schemas.microsoft.com/office/word/2018/wordml" xmlns:w16du="http://schemas.microsoft.com/office/word/2023/wordml/word16du" xmlns:w16sdtdh="http://schemas.microsoft.com/office/word/2020/wordml/sdtdatahash" xmlns:w16se="http://schemas.microsoft.com/office/word/2015/wordml/symex" xmlns:wpg="http://schemas.microsoft.com/office/word/2010/wordprocessingGroup" xmlns:wpi="http://schemas.microsoft.com/office/word/2010/wordprocessingInk" xmlns:wne="http://schemas.microsoft.com/office/word/2006/wordml" xmlns:wps="http://schemas.microsoft.com/office/word/2010/wordprocessingShape" mc:Ignorable="w14 w15 w16se w16cid w16 w16cex w16sdtdh w16du wp14">
   <w:p>
     <w:pPr>
-      <w:pStyle w:val="Header"/>
+      <w:pStyle w:val="Encabezado"/>
     </w:pPr>
   </w:p>
 </w:hdr>
 </file>
 
 <file path=word/header2.xml><?xml version="1.0" encoding="utf-8"?>
-<w:hdr xmlns:wpc="http://schemas.microsoft.com/office/word/2010/wordprocessingCanvas" xmlns:cx="http://schemas.microsoft.com/office/drawing/2014/chartex" xmlns:cx1="http://schemas.microsoft.com/office/drawing/2015/9/8/chartex" xmlns:cx2="http://schemas.microsoft.com/office/drawing/2015/10/21/chartex" xmlns:cx3="http://schemas.microsoft.com/office/drawing/2016/5/9/chartex" xmlns:cx4="http://schemas.microsoft.com/office/drawing/2016/5/10/chartex" xmlns:cx5="http://schemas.microsoft.com/office/drawing/2016/5/11/chartex" xmlns:cx6="http://schemas.microsoft.com/office/drawing/2016/5/12/chartex" xmlns:cx7="http://schemas.microsoft.com/office/drawing/2016/5/13/chartex" xmlns:cx8="http://schemas.microsoft.com/office/drawing/2016/5/14/chartex" xmlns:mc="http://schemas.openxmlformats.org/markup-compatibility/2006" xmlns:aink="http://schemas.microsoft.com/office/drawing/2016/ink" xmlns:am3d="http://schemas.microsoft.com/office/drawing/2017/model3d" xmlns:o="urn:schemas-microsoft-com:office:office" xmlns:r="http://schemas.openxmlformats.org/officeDocument/2006/relationships" xmlns:m="http://schemas.openxmlformats.org/officeDocument/2006/math" xmlns:v="urn:schemas-microsoft-com:vml" xmlns:wp14="http://schemas.microsoft.com/office/word/2010/wordprocessingDrawing" xmlns:wp="http://schemas.openxmlformats.org/drawingml/2006/wordprocessingDrawing" xmlns:w10="urn:schemas-microsoft-com:office:word" xmlns:w="http://schemas.openxmlformats.org/wordprocessingml/2006/main" xmlns:w14="http://schemas.microsoft.com/office/word/2010/wordml" xmlns:w15="http://schemas.microsoft.com/office/word/2012/wordml" xmlns:w16cid="http://schemas.microsoft.com/office/word/2016/wordml/cid" xmlns:w16se="http://schemas.microsoft.com/office/word/2015/wordml/symex" xmlns:wpg="http://schemas.microsoft.com/office/word/2010/wordprocessingGroup" xmlns:wpi="http://schemas.microsoft.com/office/word/2010/wordprocessingInk" xmlns:wne="http://schemas.microsoft.com/office/word/2006/wordml" xmlns:wps="http://schemas.microsoft.com/office/word/2010/wordprocessingShape" mc:Ignorable="w14 w15 w16se w16cid wp14">
+<w:hdr xmlns:wpc="http://schemas.microsoft.com/office/word/2010/wordprocessingCanvas" xmlns:cx="http://schemas.microsoft.com/office/drawing/2014/chartex" xmlns:cx1="http://schemas.microsoft.com/office/drawing/2015/9/8/chartex" xmlns:cx2="http://schemas.microsoft.com/office/drawing/2015/10/21/chartex" xmlns:cx3="http://schemas.microsoft.com/office/drawing/2016/5/9/chartex" xmlns:cx4="http://schemas.microsoft.com/office/drawing/2016/5/10/chartex" xmlns:cx5="http://schemas.microsoft.com/office/drawing/2016/5/11/chartex" xmlns:cx6="http://schemas.microsoft.com/office/drawing/2016/5/12/chartex" xmlns:cx7="http://schemas.microsoft.com/office/drawing/2016/5/13/chartex" xmlns:cx8="http://schemas.microsoft.com/office/drawing/2016/5/14/chartex" xmlns:mc="http://schemas.openxmlformats.org/markup-compatibility/2006" xmlns:aink="http://schemas.microsoft.com/office/drawing/2016/ink" xmlns:am3d="http://schemas.microsoft.com/office/drawing/2017/model3d" xmlns:o="urn:schemas-microsoft-com:office:office" xmlns:oel="http://schemas.microsoft.com/office/2019/extlst" xmlns:r="http://schemas.openxmlformats.org/officeDocument/2006/relationships" xmlns:m="http://schemas.openxmlformats.org/officeDocument/2006/math" xmlns:v="urn:schemas-microsoft-com:vml" xmlns:wp14="http://schemas.microsoft.com/office/word/2010/wordprocessingDrawing" xmlns:wp="http://schemas.openxmlformats.org/drawingml/2006/wordprocessingDrawing" xmlns:w10="urn:schemas-microsoft-com:office:word" xmlns:w="http://schemas.openxmlformats.org/wordprocessingml/2006/main" xmlns:w14="http://schemas.microsoft.com/office/word/2010/wordml" xmlns:w15="http://schemas.microsoft.com/office/word/2012/wordml" xmlns:w16cex="http://schemas.microsoft.com/office/word/2018/wordml/cex" xmlns:w16cid="http://schemas.microsoft.com/office/word/2016/wordml/cid" xmlns:w16="http://schemas.microsoft.com/office/word/2018/wordml" xmlns:w16du="http://schemas.microsoft.com/office/word/2023/wordml/word16du" xmlns:w16sdtdh="http://schemas.microsoft.com/office/word/2020/wordml/sdtdatahash" xmlns:w16se="http://schemas.microsoft.com/office/word/2015/wordml/symex" xmlns:wpg="http://schemas.microsoft.com/office/word/2010/wordprocessingGroup" xmlns:wpi="http://schemas.microsoft.com/office/word/2010/wordprocessingInk" xmlns:wne="http://schemas.microsoft.com/office/word/2006/wordml" xmlns:wps="http://schemas.microsoft.com/office/word/2010/wordprocessingShape" mc:Ignorable="w14 w15 w16se w16cid w16 w16cex w16sdtdh w16du wp14">
   <w:tbl>
     <w:tblPr>
-      <w:tblStyle w:val="TableGrid"/>
+      <w:tblStyle w:val="Tablaconcuadrcula"/>
       <w:tblW w:w="0" w:type="auto"/>
       <w:tblBorders>
         <w:top w:val="none" w:sz="0" w:space="0" w:color="auto"/>
@@ -1329,8 +1361,6 @@
               <w:sz w:val="44"/>
             </w:rPr>
           </w:pPr>
-          <w:bookmarkStart w:id="0" w:name="_GoBack"/>
-          <w:bookmarkEnd w:id="0"/>
           <w:r>
             <w:rPr>
               <w:rFonts w:ascii="Lucida Sans Typewriter" w:hAnsi="Lucida Sans Typewriter"/>
@@ -1545,24 +1575,24 @@
   </w:tbl>
   <w:p>
     <w:pPr>
-      <w:pStyle w:val="Header"/>
+      <w:pStyle w:val="Encabezado"/>
     </w:pPr>
   </w:p>
 </w:hdr>
 </file>
 
 <file path=word/header3.xml><?xml version="1.0" encoding="utf-8"?>
-<w:hdr xmlns:wpc="http://schemas.microsoft.com/office/word/2010/wordprocessingCanvas" xmlns:cx="http://schemas.microsoft.com/office/drawing/2014/chartex" xmlns:cx1="http://schemas.microsoft.com/office/drawing/2015/9/8/chartex" xmlns:cx2="http://schemas.microsoft.com/office/drawing/2015/10/21/chartex" xmlns:cx3="http://schemas.microsoft.com/office/drawing/2016/5/9/chartex" xmlns:cx4="http://schemas.microsoft.com/office/drawing/2016/5/10/chartex" xmlns:cx5="http://schemas.microsoft.com/office/drawing/2016/5/11/chartex" xmlns:cx6="http://schemas.microsoft.com/office/drawing/2016/5/12/chartex" xmlns:cx7="http://schemas.microsoft.com/office/drawing/2016/5/13/chartex" xmlns:cx8="http://schemas.microsoft.com/office/drawing/2016/5/14/chartex" xmlns:mc="http://schemas.openxmlformats.org/markup-compatibility/2006" xmlns:aink="http://schemas.microsoft.com/office/drawing/2016/ink" xmlns:am3d="http://schemas.microsoft.com/office/drawing/2017/model3d" xmlns:o="urn:schemas-microsoft-com:office:office" xmlns:r="http://schemas.openxmlformats.org/officeDocument/2006/relationships" xmlns:m="http://schemas.openxmlformats.org/officeDocument/2006/math" xmlns:v="urn:schemas-microsoft-com:vml" xmlns:wp14="http://schemas.microsoft.com/office/word/2010/wordprocessingDrawing" xmlns:wp="http://schemas.openxmlformats.org/drawingml/2006/wordprocessingDrawing" xmlns:w10="urn:schemas-microsoft-com:office:word" xmlns:w="http://schemas.openxmlformats.org/wordprocessingml/2006/main" xmlns:w14="http://schemas.microsoft.com/office/word/2010/wordml" xmlns:w15="http://schemas.microsoft.com/office/word/2012/wordml" xmlns:w16cid="http://schemas.microsoft.com/office/word/2016/wordml/cid" xmlns:w16se="http://schemas.microsoft.com/office/word/2015/wordml/symex" xmlns:wpg="http://schemas.microsoft.com/office/word/2010/wordprocessingGroup" xmlns:wpi="http://schemas.microsoft.com/office/word/2010/wordprocessingInk" xmlns:wne="http://schemas.microsoft.com/office/word/2006/wordml" xmlns:wps="http://schemas.microsoft.com/office/word/2010/wordprocessingShape" mc:Ignorable="w14 w15 w16se w16cid wp14">
+<w:hdr xmlns:wpc="http://schemas.microsoft.com/office/word/2010/wordprocessingCanvas" xmlns:cx="http://schemas.microsoft.com/office/drawing/2014/chartex" xmlns:cx1="http://schemas.microsoft.com/office/drawing/2015/9/8/chartex" xmlns:cx2="http://schemas.microsoft.com/office/drawing/2015/10/21/chartex" xmlns:cx3="http://schemas.microsoft.com/office/drawing/2016/5/9/chartex" xmlns:cx4="http://schemas.microsoft.com/office/drawing/2016/5/10/chartex" xmlns:cx5="http://schemas.microsoft.com/office/drawing/2016/5/11/chartex" xmlns:cx6="http://schemas.microsoft.com/office/drawing/2016/5/12/chartex" xmlns:cx7="http://schemas.microsoft.com/office/drawing/2016/5/13/chartex" xmlns:cx8="http://schemas.microsoft.com/office/drawing/2016/5/14/chartex" xmlns:mc="http://schemas.openxmlformats.org/markup-compatibility/2006" xmlns:aink="http://schemas.microsoft.com/office/drawing/2016/ink" xmlns:am3d="http://schemas.microsoft.com/office/drawing/2017/model3d" xmlns:o="urn:schemas-microsoft-com:office:office" xmlns:oel="http://schemas.microsoft.com/office/2019/extlst" xmlns:r="http://schemas.openxmlformats.org/officeDocument/2006/relationships" xmlns:m="http://schemas.openxmlformats.org/officeDocument/2006/math" xmlns:v="urn:schemas-microsoft-com:vml" xmlns:wp14="http://schemas.microsoft.com/office/word/2010/wordprocessingDrawing" xmlns:wp="http://schemas.openxmlformats.org/drawingml/2006/wordprocessingDrawing" xmlns:w10="urn:schemas-microsoft-com:office:word" xmlns:w="http://schemas.openxmlformats.org/wordprocessingml/2006/main" xmlns:w14="http://schemas.microsoft.com/office/word/2010/wordml" xmlns:w15="http://schemas.microsoft.com/office/word/2012/wordml" xmlns:w16cex="http://schemas.microsoft.com/office/word/2018/wordml/cex" xmlns:w16cid="http://schemas.microsoft.com/office/word/2016/wordml/cid" xmlns:w16="http://schemas.microsoft.com/office/word/2018/wordml" xmlns:w16du="http://schemas.microsoft.com/office/word/2023/wordml/word16du" xmlns:w16sdtdh="http://schemas.microsoft.com/office/word/2020/wordml/sdtdatahash" xmlns:w16se="http://schemas.microsoft.com/office/word/2015/wordml/symex" xmlns:wpg="http://schemas.microsoft.com/office/word/2010/wordprocessingGroup" xmlns:wpi="http://schemas.microsoft.com/office/word/2010/wordprocessingInk" xmlns:wne="http://schemas.microsoft.com/office/word/2006/wordml" xmlns:wps="http://schemas.microsoft.com/office/word/2010/wordprocessingShape" mc:Ignorable="w14 w15 w16se w16cid w16 w16cex w16sdtdh w16du wp14">
   <w:p>
     <w:pPr>
-      <w:pStyle w:val="Header"/>
+      <w:pStyle w:val="Encabezado"/>
     </w:pPr>
   </w:p>
 </w:hdr>
 </file>
 
 <file path=word/styles.xml><?xml version="1.0" encoding="utf-8"?>
-<w:styles xmlns:mc="http://schemas.openxmlformats.org/markup-compatibility/2006" xmlns:r="http://schemas.openxmlformats.org/officeDocument/2006/relationships" xmlns:w="http://schemas.openxmlformats.org/wordprocessingml/2006/main" xmlns:w14="http://schemas.microsoft.com/office/word/2010/wordml" xmlns:w15="http://schemas.microsoft.com/office/word/2012/wordml" xmlns:w16cid="http://schemas.microsoft.com/office/word/2016/wordml/cid" xmlns:w16se="http://schemas.microsoft.com/office/word/2015/wordml/symex" mc:Ignorable="w14 w15 w16se w16cid">
+<w:styles xmlns:mc="http://schemas.openxmlformats.org/markup-compatibility/2006" xmlns:r="http://schemas.openxmlformats.org/officeDocument/2006/relationships" xmlns:w="http://schemas.openxmlformats.org/wordprocessingml/2006/main" xmlns:w14="http://schemas.microsoft.com/office/word/2010/wordml" xmlns:w15="http://schemas.microsoft.com/office/word/2012/wordml" xmlns:w16cex="http://schemas.microsoft.com/office/word/2018/wordml/cex" xmlns:w16cid="http://schemas.microsoft.com/office/word/2016/wordml/cid" xmlns:w16="http://schemas.microsoft.com/office/word/2018/wordml" xmlns:w16du="http://schemas.microsoft.com/office/word/2023/wordml/word16du" xmlns:w16sdtdh="http://schemas.microsoft.com/office/word/2020/wordml/sdtdatahash" xmlns:w16se="http://schemas.microsoft.com/office/word/2015/wordml/symex" mc:Ignorable="w14 w15 w16se w16cid w16 w16cex w16sdtdh w16du">
   <w:docDefaults>
     <w:rPrDefault>
       <w:rPr>
@@ -1578,7 +1608,7 @@
       </w:pPr>
     </w:pPrDefault>
   </w:docDefaults>
-  <w:latentStyles w:defLockedState="0" w:defUIPriority="99" w:defSemiHidden="0" w:defUnhideWhenUsed="0" w:defQFormat="0" w:count="375">
+  <w:latentStyles w:defLockedState="0" w:defUIPriority="99" w:defSemiHidden="0" w:defUnhideWhenUsed="0" w:defQFormat="0" w:count="376">
     <w:lsdException w:name="Normal" w:uiPriority="0" w:qFormat="1"/>
     <w:lsdException w:name="heading 1" w:uiPriority="9" w:qFormat="1"/>
     <w:lsdException w:name="heading 2" w:semiHidden="1" w:uiPriority="9" w:unhideWhenUsed="1" w:qFormat="1"/>
@@ -1954,18 +1984,19 @@
     <w:lsdException w:name="Smart Hyperlink" w:semiHidden="1" w:unhideWhenUsed="1"/>
     <w:lsdException w:name="Hashtag" w:semiHidden="1" w:unhideWhenUsed="1"/>
     <w:lsdException w:name="Unresolved Mention" w:semiHidden="1" w:unhideWhenUsed="1"/>
+    <w:lsdException w:name="Smart Link" w:semiHidden="1" w:unhideWhenUsed="1"/>
   </w:latentStyles>
   <w:style w:type="paragraph" w:default="1" w:styleId="Normal">
     <w:name w:val="Normal"/>
     <w:qFormat/>
   </w:style>
-  <w:style w:type="character" w:default="1" w:styleId="DefaultParagraphFont">
+  <w:style w:type="character" w:default="1" w:styleId="Fuentedeprrafopredeter">
     <w:name w:val="Default Paragraph Font"/>
     <w:uiPriority w:val="1"/>
     <w:semiHidden/>
     <w:unhideWhenUsed/>
   </w:style>
-  <w:style w:type="table" w:default="1" w:styleId="TableNormal">
+  <w:style w:type="table" w:default="1" w:styleId="Tablanormal">
     <w:name w:val="Normal Table"/>
     <w:uiPriority w:val="99"/>
     <w:semiHidden/>
@@ -1980,17 +2011,17 @@
       </w:tblCellMar>
     </w:tblPr>
   </w:style>
-  <w:style w:type="numbering" w:default="1" w:styleId="NoList">
+  <w:style w:type="numbering" w:default="1" w:styleId="Sinlista">
     <w:name w:val="No List"/>
     <w:uiPriority w:val="99"/>
     <w:semiHidden/>
     <w:unhideWhenUsed/>
   </w:style>
-  <w:style w:type="paragraph" w:styleId="Title">
+  <w:style w:type="paragraph" w:styleId="Ttulo">
     <w:name w:val="Title"/>
     <w:basedOn w:val="Normal"/>
     <w:next w:val="Normal"/>
-    <w:link w:val="TitleChar"/>
+    <w:link w:val="TtuloCar"/>
     <w:uiPriority w:val="10"/>
     <w:qFormat/>
     <w:rsid w:val="00066548"/>
@@ -2006,10 +2037,10 @@
       <w:szCs w:val="56"/>
     </w:rPr>
   </w:style>
-  <w:style w:type="character" w:customStyle="1" w:styleId="TitleChar">
-    <w:name w:val="Title Char"/>
-    <w:basedOn w:val="DefaultParagraphFont"/>
-    <w:link w:val="Title"/>
+  <w:style w:type="character" w:customStyle="1" w:styleId="TtuloCar">
+    <w:name w:val="Título Car"/>
+    <w:basedOn w:val="Fuentedeprrafopredeter"/>
+    <w:link w:val="Ttulo"/>
     <w:uiPriority w:val="10"/>
     <w:rsid w:val="00066548"/>
     <w:rPr>
@@ -2020,9 +2051,9 @@
       <w:szCs w:val="56"/>
     </w:rPr>
   </w:style>
-  <w:style w:type="table" w:styleId="TableGrid">
+  <w:style w:type="table" w:styleId="Tablaconcuadrcula">
     <w:name w:val="Table Grid"/>
-    <w:basedOn w:val="TableNormal"/>
+    <w:basedOn w:val="Tablanormal"/>
     <w:uiPriority w:val="39"/>
     <w:rsid w:val="00066548"/>
     <w:pPr>
@@ -2039,10 +2070,10 @@
       </w:tblBorders>
     </w:tblPr>
   </w:style>
-  <w:style w:type="paragraph" w:styleId="Header">
+  <w:style w:type="paragraph" w:styleId="Encabezado">
     <w:name w:val="header"/>
     <w:basedOn w:val="Normal"/>
-    <w:link w:val="HeaderChar"/>
+    <w:link w:val="EncabezadoCar"/>
     <w:uiPriority w:val="99"/>
     <w:unhideWhenUsed/>
     <w:rsid w:val="003A57FA"/>
@@ -2054,17 +2085,17 @@
       <w:spacing w:after="0" w:line="240" w:lineRule="auto"/>
     </w:pPr>
   </w:style>
-  <w:style w:type="character" w:customStyle="1" w:styleId="HeaderChar">
-    <w:name w:val="Header Char"/>
-    <w:basedOn w:val="DefaultParagraphFont"/>
-    <w:link w:val="Header"/>
+  <w:style w:type="character" w:customStyle="1" w:styleId="EncabezadoCar">
+    <w:name w:val="Encabezado Car"/>
+    <w:basedOn w:val="Fuentedeprrafopredeter"/>
+    <w:link w:val="Encabezado"/>
     <w:uiPriority w:val="99"/>
     <w:rsid w:val="003A57FA"/>
   </w:style>
-  <w:style w:type="paragraph" w:styleId="Footer">
+  <w:style w:type="paragraph" w:styleId="Piedepgina">
     <w:name w:val="footer"/>
     <w:basedOn w:val="Normal"/>
-    <w:link w:val="FooterChar"/>
+    <w:link w:val="PiedepginaCar"/>
     <w:uiPriority w:val="99"/>
     <w:unhideWhenUsed/>
     <w:rsid w:val="003A57FA"/>
@@ -2076,10 +2107,10 @@
       <w:spacing w:after="0" w:line="240" w:lineRule="auto"/>
     </w:pPr>
   </w:style>
-  <w:style w:type="character" w:customStyle="1" w:styleId="FooterChar">
-    <w:name w:val="Footer Char"/>
-    <w:basedOn w:val="DefaultParagraphFont"/>
-    <w:link w:val="Footer"/>
+  <w:style w:type="character" w:customStyle="1" w:styleId="PiedepginaCar">
+    <w:name w:val="Pie de página Car"/>
+    <w:basedOn w:val="Fuentedeprrafopredeter"/>
+    <w:link w:val="Piedepgina"/>
     <w:uiPriority w:val="99"/>
     <w:rsid w:val="003A57FA"/>
   </w:style>

</xml_diff>